<commit_message>
functional safety concept v2.0
</commit_message>
<xml_diff>
--- a/Submission_Files/03_FunctionalSafetyConcept_LaneAssistance.docx
+++ b/Submission_Files/03_FunctionalSafetyConcept_LaneAssistance.docx
@@ -1,6 +1,6 @@
 
 <file path=word/document.xml><?xml version="1.0" encoding="utf-8"?>
-<w:document xmlns:wpc="http://schemas.microsoft.com/office/word/2010/wordprocessingCanvas" xmlns:cx="http://schemas.microsoft.com/office/drawing/2014/chartex" xmlns:cx1="http://schemas.microsoft.com/office/drawing/2015/9/8/chartex" xmlns:mc="http://schemas.openxmlformats.org/markup-compatibility/2006" xmlns:o="urn:schemas-microsoft-com:office:office" xmlns:r="http://schemas.openxmlformats.org/officeDocument/2006/relationships" xmlns:m="http://schemas.openxmlformats.org/officeDocument/2006/math" xmlns:v="urn:schemas-microsoft-com:vml" xmlns:wp14="http://schemas.microsoft.com/office/word/2010/wordprocessingDrawing" xmlns:wp="http://schemas.openxmlformats.org/drawingml/2006/wordprocessingDrawing" xmlns:w10="urn:schemas-microsoft-com:office:word" xmlns:w="http://schemas.openxmlformats.org/wordprocessingml/2006/main" xmlns:w14="http://schemas.microsoft.com/office/word/2010/wordml" xmlns:w15="http://schemas.microsoft.com/office/word/2012/wordml" xmlns:w16se="http://schemas.microsoft.com/office/word/2015/wordml/symex" xmlns:wpg="http://schemas.microsoft.com/office/word/2010/wordprocessingGroup" xmlns:wpi="http://schemas.microsoft.com/office/word/2010/wordprocessingInk" xmlns:wne="http://schemas.microsoft.com/office/word/2006/wordml" xmlns:wps="http://schemas.microsoft.com/office/word/2010/wordprocessingShape" mc:Ignorable="w14 w15 w16se wp14">
+<w:document xmlns:wpc="http://schemas.microsoft.com/office/word/2010/wordprocessingCanvas" xmlns:mc="http://schemas.openxmlformats.org/markup-compatibility/2006" xmlns:o="urn:schemas-microsoft-com:office:office" xmlns:r="http://schemas.openxmlformats.org/officeDocument/2006/relationships" xmlns:m="http://schemas.openxmlformats.org/officeDocument/2006/math" xmlns:v="urn:schemas-microsoft-com:vml" xmlns:wp14="http://schemas.microsoft.com/office/word/2010/wordprocessingDrawing" xmlns:wp="http://schemas.openxmlformats.org/drawingml/2006/wordprocessingDrawing" xmlns:w10="urn:schemas-microsoft-com:office:word" xmlns:w="http://schemas.openxmlformats.org/wordprocessingml/2006/main" xmlns:w14="http://schemas.microsoft.com/office/word/2010/wordml" xmlns:w15="http://schemas.microsoft.com/office/word/2012/wordml" xmlns:wpg="http://schemas.microsoft.com/office/word/2010/wordprocessingGroup" xmlns:wpi="http://schemas.microsoft.com/office/word/2010/wordprocessingInk" xmlns:wne="http://schemas.microsoft.com/office/word/2006/wordml" xmlns:wps="http://schemas.microsoft.com/office/word/2010/wordprocessingShape" mc:Ignorable="w14 w15 wp14">
   <w:body>
     <w:p>
       <w:pPr>
@@ -19,7 +19,7 @@
       <w:r>
         <w:rPr>
           <w:noProof/>
-          <w:lang w:val="en-US"/>
+          <w:lang w:val="en-IN" w:eastAsia="en-IN"/>
         </w:rPr>
         <w:drawing>
           <wp:anchor distT="0" distB="0" distL="114300" distR="114300" simplePos="0" relativeHeight="251658240" behindDoc="0" locked="0" layoutInCell="1" hidden="0" allowOverlap="1">
@@ -68,7 +68,7 @@
       <w:r>
         <w:rPr>
           <w:noProof/>
-          <w:lang w:val="en-US"/>
+          <w:lang w:val="en-IN" w:eastAsia="en-IN"/>
         </w:rPr>
         <w:drawing>
           <wp:anchor distT="0" distB="0" distL="0" distR="0" simplePos="0" relativeHeight="251659264" behindDoc="0" locked="0" layoutInCell="1" hidden="0" allowOverlap="1">
@@ -195,10 +195,15 @@
           <w:b/>
           <w:color w:val="B7B7B7"/>
         </w:rPr>
-        <w:t>1.0</w:t>
+        <w:t>2</w:t>
       </w:r>
-      <w:bookmarkStart w:id="5" w:name="_GoBack"/>
-      <w:bookmarkEnd w:id="5"/>
+      <w:r>
+        <w:rPr>
+          <w:b/>
+          <w:color w:val="B7B7B7"/>
+        </w:rPr>
+        <w:t>.0</w:t>
+      </w:r>
     </w:p>
     <w:p>
       <w:pPr>
@@ -227,12 +232,12 @@
           <w:szCs w:val="48"/>
         </w:rPr>
       </w:pPr>
-      <w:bookmarkStart w:id="6" w:name="_q7vpi366elug" w:colFirst="0" w:colLast="0"/>
-      <w:bookmarkEnd w:id="6"/>
+      <w:bookmarkStart w:id="5" w:name="_q7vpi366elug" w:colFirst="0" w:colLast="0"/>
+      <w:bookmarkEnd w:id="5"/>
       <w:r>
         <w:rPr>
           <w:noProof/>
-          <w:lang w:val="en-US"/>
+          <w:lang w:val="en-IN" w:eastAsia="en-IN"/>
         </w:rPr>
         <w:drawing>
           <wp:inline distT="0" distB="0" distL="0" distR="0">
@@ -292,8 +297,8 @@
         <w:spacing w:before="480" w:after="180" w:line="240" w:lineRule="auto"/>
         <w:contextualSpacing w:val="0"/>
       </w:pPr>
-      <w:bookmarkStart w:id="7" w:name="_1t3h5sf" w:colFirst="0" w:colLast="0"/>
-      <w:bookmarkEnd w:id="7"/>
+      <w:bookmarkStart w:id="6" w:name="_1t3h5sf" w:colFirst="0" w:colLast="0"/>
+      <w:bookmarkEnd w:id="6"/>
       <w:r>
         <w:lastRenderedPageBreak/>
         <w:t>Document history</w:t>
@@ -539,27 +544,19 @@
                 <w:szCs w:val="22"/>
               </w:rPr>
             </w:pPr>
-          </w:p>
-        </w:tc>
-        <w:tc>
-          <w:tcPr>
-            <w:tcW w:w="1275" w:type="dxa"/>
-          </w:tcPr>
-          <w:p>
-            <w:pPr>
-              <w:widowControl w:val="0"/>
-              <w:contextualSpacing w:val="0"/>
+            <w:r>
               <w:rPr>
                 <w:rFonts w:ascii="Calibri" w:eastAsia="Calibri" w:hAnsi="Calibri" w:cs="Calibri"/>
                 <w:sz w:val="22"/>
                 <w:szCs w:val="22"/>
               </w:rPr>
-            </w:pPr>
-          </w:p>
-        </w:tc>
-        <w:tc>
-          <w:tcPr>
-            <w:tcW w:w="2100" w:type="dxa"/>
+              <w:t>24 May 2018</w:t>
+            </w:r>
+          </w:p>
+        </w:tc>
+        <w:tc>
+          <w:tcPr>
+            <w:tcW w:w="1275" w:type="dxa"/>
           </w:tcPr>
           <w:p>
             <w:pPr>
@@ -571,29 +568,19 @@
                 <w:szCs w:val="22"/>
               </w:rPr>
             </w:pPr>
-          </w:p>
-        </w:tc>
-        <w:tc>
-          <w:tcPr>
-            <w:tcW w:w="4785" w:type="dxa"/>
-          </w:tcPr>
-          <w:p>
-            <w:pPr>
-              <w:widowControl w:val="0"/>
-              <w:contextualSpacing w:val="0"/>
+            <w:r>
               <w:rPr>
                 <w:rFonts w:ascii="Calibri" w:eastAsia="Calibri" w:hAnsi="Calibri" w:cs="Calibri"/>
                 <w:sz w:val="22"/>
                 <w:szCs w:val="22"/>
               </w:rPr>
-            </w:pPr>
-          </w:p>
-        </w:tc>
-      </w:tr>
-      <w:tr>
-        <w:tc>
-          <w:tcPr>
-            <w:tcW w:w="1470" w:type="dxa"/>
+              <w:t>2.0</w:t>
+            </w:r>
+          </w:p>
+        </w:tc>
+        <w:tc>
+          <w:tcPr>
+            <w:tcW w:w="2100" w:type="dxa"/>
           </w:tcPr>
           <w:p>
             <w:pPr>
@@ -605,27 +592,19 @@
                 <w:szCs w:val="22"/>
               </w:rPr>
             </w:pPr>
-          </w:p>
-        </w:tc>
-        <w:tc>
-          <w:tcPr>
-            <w:tcW w:w="1275" w:type="dxa"/>
-          </w:tcPr>
-          <w:p>
-            <w:pPr>
-              <w:widowControl w:val="0"/>
-              <w:contextualSpacing w:val="0"/>
+            <w:r>
               <w:rPr>
                 <w:rFonts w:ascii="Calibri" w:eastAsia="Calibri" w:hAnsi="Calibri" w:cs="Calibri"/>
                 <w:sz w:val="22"/>
                 <w:szCs w:val="22"/>
               </w:rPr>
-            </w:pPr>
-          </w:p>
-        </w:tc>
-        <w:tc>
-          <w:tcPr>
-            <w:tcW w:w="2100" w:type="dxa"/>
+              <w:t>Vivekkumar Mehta</w:t>
+            </w:r>
+          </w:p>
+        </w:tc>
+        <w:tc>
+          <w:tcPr>
+            <w:tcW w:w="4785" w:type="dxa"/>
           </w:tcPr>
           <w:p>
             <w:pPr>
@@ -637,22 +616,14 @@
                 <w:szCs w:val="22"/>
               </w:rPr>
             </w:pPr>
-          </w:p>
-        </w:tc>
-        <w:tc>
-          <w:tcPr>
-            <w:tcW w:w="4785" w:type="dxa"/>
-          </w:tcPr>
-          <w:p>
-            <w:pPr>
-              <w:widowControl w:val="0"/>
-              <w:contextualSpacing w:val="0"/>
+            <w:r>
               <w:rPr>
                 <w:rFonts w:ascii="Calibri" w:eastAsia="Calibri" w:hAnsi="Calibri" w:cs="Calibri"/>
                 <w:sz w:val="22"/>
                 <w:szCs w:val="22"/>
               </w:rPr>
-            </w:pPr>
+              <w:t>Second version of functional safety concept</w:t>
+            </w:r>
           </w:p>
         </w:tc>
       </w:tr>
@@ -753,8 +724,74 @@
                 <w:szCs w:val="22"/>
               </w:rPr>
             </w:pPr>
-            <w:bookmarkStart w:id="8" w:name="_2s8eyo1" w:colFirst="0" w:colLast="0"/>
-            <w:bookmarkEnd w:id="8"/>
+          </w:p>
+        </w:tc>
+        <w:tc>
+          <w:tcPr>
+            <w:tcW w:w="2100" w:type="dxa"/>
+          </w:tcPr>
+          <w:p>
+            <w:pPr>
+              <w:widowControl w:val="0"/>
+              <w:contextualSpacing w:val="0"/>
+              <w:rPr>
+                <w:rFonts w:ascii="Calibri" w:eastAsia="Calibri" w:hAnsi="Calibri" w:cs="Calibri"/>
+                <w:sz w:val="22"/>
+                <w:szCs w:val="22"/>
+              </w:rPr>
+            </w:pPr>
+          </w:p>
+        </w:tc>
+        <w:tc>
+          <w:tcPr>
+            <w:tcW w:w="4785" w:type="dxa"/>
+          </w:tcPr>
+          <w:p>
+            <w:pPr>
+              <w:widowControl w:val="0"/>
+              <w:contextualSpacing w:val="0"/>
+              <w:rPr>
+                <w:rFonts w:ascii="Calibri" w:eastAsia="Calibri" w:hAnsi="Calibri" w:cs="Calibri"/>
+                <w:sz w:val="22"/>
+                <w:szCs w:val="22"/>
+              </w:rPr>
+            </w:pPr>
+          </w:p>
+        </w:tc>
+      </w:tr>
+      <w:tr>
+        <w:tc>
+          <w:tcPr>
+            <w:tcW w:w="1470" w:type="dxa"/>
+          </w:tcPr>
+          <w:p>
+            <w:pPr>
+              <w:widowControl w:val="0"/>
+              <w:contextualSpacing w:val="0"/>
+              <w:rPr>
+                <w:rFonts w:ascii="Calibri" w:eastAsia="Calibri" w:hAnsi="Calibri" w:cs="Calibri"/>
+                <w:sz w:val="22"/>
+                <w:szCs w:val="22"/>
+              </w:rPr>
+            </w:pPr>
+          </w:p>
+        </w:tc>
+        <w:tc>
+          <w:tcPr>
+            <w:tcW w:w="1275" w:type="dxa"/>
+          </w:tcPr>
+          <w:p>
+            <w:pPr>
+              <w:widowControl w:val="0"/>
+              <w:contextualSpacing w:val="0"/>
+              <w:rPr>
+                <w:rFonts w:ascii="Calibri" w:eastAsia="Calibri" w:hAnsi="Calibri" w:cs="Calibri"/>
+                <w:sz w:val="22"/>
+                <w:szCs w:val="22"/>
+              </w:rPr>
+            </w:pPr>
+            <w:bookmarkStart w:id="7" w:name="_2s8eyo1" w:colFirst="0" w:colLast="0"/>
+            <w:bookmarkEnd w:id="7"/>
           </w:p>
         </w:tc>
         <w:tc>
@@ -798,8 +835,8 @@
         <w:spacing w:before="480" w:after="180" w:line="240" w:lineRule="auto"/>
         <w:contextualSpacing w:val="0"/>
       </w:pPr>
-      <w:bookmarkStart w:id="9" w:name="_ktt3lgighckp" w:colFirst="0" w:colLast="0"/>
-      <w:bookmarkEnd w:id="9"/>
+      <w:bookmarkStart w:id="8" w:name="_ktt3lgighckp" w:colFirst="0" w:colLast="0"/>
+      <w:bookmarkEnd w:id="8"/>
       <w:r>
         <w:t>Table of Contents</w:t>
       </w:r>
@@ -1072,8 +1109,8 @@
         <w:pStyle w:val="Heading1"/>
         <w:contextualSpacing w:val="0"/>
       </w:pPr>
-      <w:bookmarkStart w:id="10" w:name="_fulgh8sf1ocg" w:colFirst="0" w:colLast="0"/>
-      <w:bookmarkEnd w:id="10"/>
+      <w:bookmarkStart w:id="9" w:name="_fulgh8sf1ocg" w:colFirst="0" w:colLast="0"/>
+      <w:bookmarkEnd w:id="9"/>
       <w:r>
         <w:t>Purpose of the Functional Safety Concept</w:t>
       </w:r>
@@ -1123,8 +1160,8 @@
         <w:pStyle w:val="Heading1"/>
         <w:contextualSpacing w:val="0"/>
       </w:pPr>
-      <w:bookmarkStart w:id="11" w:name="_757cx6xm46zb" w:colFirst="0" w:colLast="0"/>
-      <w:bookmarkEnd w:id="11"/>
+      <w:bookmarkStart w:id="10" w:name="_757cx6xm46zb" w:colFirst="0" w:colLast="0"/>
+      <w:bookmarkEnd w:id="10"/>
       <w:r>
         <w:lastRenderedPageBreak/>
         <w:t>Inputs to the Functional Safety Concept</w:t>
@@ -1135,8 +1172,8 @@
         <w:pStyle w:val="Heading2"/>
         <w:contextualSpacing w:val="0"/>
       </w:pPr>
-      <w:bookmarkStart w:id="12" w:name="_pi1c1upmo8jt" w:colFirst="0" w:colLast="0"/>
-      <w:bookmarkEnd w:id="12"/>
+      <w:bookmarkStart w:id="11" w:name="_pi1c1upmo8jt" w:colFirst="0" w:colLast="0"/>
+      <w:bookmarkEnd w:id="11"/>
       <w:r>
         <w:t>Safety goals from the Hazard Analysis and Risk Assessment</w:t>
       </w:r>
@@ -1307,13 +1344,13 @@
         <w:pStyle w:val="Heading2"/>
         <w:contextualSpacing w:val="0"/>
       </w:pPr>
-      <w:bookmarkStart w:id="13" w:name="_s0p6ihti6jgk" w:colFirst="0" w:colLast="0"/>
-      <w:bookmarkEnd w:id="13"/>
+      <w:bookmarkStart w:id="12" w:name="_s0p6ihti6jgk" w:colFirst="0" w:colLast="0"/>
+      <w:bookmarkEnd w:id="12"/>
       <w:r>
         <w:t>Preliminary Architecture</w:t>
       </w:r>
-      <w:bookmarkStart w:id="14" w:name="_cqb49updinx4" w:colFirst="0" w:colLast="0"/>
-      <w:bookmarkEnd w:id="14"/>
+      <w:bookmarkStart w:id="13" w:name="_cqb49updinx4" w:colFirst="0" w:colLast="0"/>
+      <w:bookmarkEnd w:id="13"/>
     </w:p>
     <w:p>
       <w:r>
@@ -1739,8 +1776,8 @@
         <w:pStyle w:val="Heading1"/>
         <w:contextualSpacing w:val="0"/>
       </w:pPr>
-      <w:bookmarkStart w:id="15" w:name="_v8l7qfui8b16" w:colFirst="0" w:colLast="0"/>
-      <w:bookmarkEnd w:id="15"/>
+      <w:bookmarkStart w:id="14" w:name="_v8l7qfui8b16" w:colFirst="0" w:colLast="0"/>
+      <w:bookmarkEnd w:id="14"/>
       <w:r>
         <w:t>Functional Safety Concept</w:t>
       </w:r>
@@ -1807,8 +1844,8 @@
         <w:pStyle w:val="Heading2"/>
         <w:contextualSpacing w:val="0"/>
       </w:pPr>
-      <w:bookmarkStart w:id="16" w:name="_mtn6qbhgsr36" w:colFirst="0" w:colLast="0"/>
-      <w:bookmarkEnd w:id="16"/>
+      <w:bookmarkStart w:id="15" w:name="_mtn6qbhgsr36" w:colFirst="0" w:colLast="0"/>
+      <w:bookmarkEnd w:id="15"/>
       <w:r>
         <w:t>Functional Safety Analysis</w:t>
       </w:r>
@@ -2216,8 +2253,8 @@
         <w:pStyle w:val="Heading2"/>
         <w:contextualSpacing w:val="0"/>
       </w:pPr>
-      <w:bookmarkStart w:id="17" w:name="_frlc9y84ede8" w:colFirst="0" w:colLast="0"/>
-      <w:bookmarkEnd w:id="17"/>
+      <w:bookmarkStart w:id="16" w:name="_frlc9y84ede8" w:colFirst="0" w:colLast="0"/>
+      <w:bookmarkEnd w:id="16"/>
       <w:r>
         <w:t>Functional Safety Requirements</w:t>
       </w:r>
@@ -2509,8 +2546,13 @@
               <w:t>amplitude</w:t>
             </w:r>
             <w:r>
-              <w:t xml:space="preserve"> is below Max_Torque_Amplitude</w:t>
-            </w:r>
+              <w:t xml:space="preserve"> is below </w:t>
+            </w:r>
+            <w:proofErr w:type="spellStart"/>
+            <w:r>
+              <w:t>Max_Torque_Amplitude</w:t>
+            </w:r>
+            <w:proofErr w:type="spellEnd"/>
           </w:p>
         </w:tc>
         <w:tc>
@@ -2563,8 +2605,13 @@
               <w:spacing w:line="240" w:lineRule="auto"/>
             </w:pPr>
             <w:r>
-              <w:t>50 ms</w:t>
-            </w:r>
+              <w:t xml:space="preserve">50 </w:t>
+            </w:r>
+            <w:proofErr w:type="spellStart"/>
+            <w:r>
+              <w:t>ms</w:t>
+            </w:r>
+            <w:proofErr w:type="spellEnd"/>
           </w:p>
         </w:tc>
         <w:tc>
@@ -2590,8 +2637,13 @@
               <w:spacing w:line="240" w:lineRule="auto"/>
             </w:pPr>
             <w:r>
-              <w:t>Lane Assistant functionality off</w:t>
-            </w:r>
+              <w:t xml:space="preserve">Vibration torque amplitude below </w:t>
+            </w:r>
+            <w:proofErr w:type="spellStart"/>
+            <w:r>
+              <w:t>Max_Torque_Amplitude</w:t>
+            </w:r>
+            <w:proofErr w:type="spellEnd"/>
           </w:p>
         </w:tc>
       </w:tr>
@@ -2685,8 +2737,13 @@
               <w:t>frequency</w:t>
             </w:r>
             <w:r>
-              <w:t xml:space="preserve"> is below Max_Torque_Frequency</w:t>
-            </w:r>
+              <w:t xml:space="preserve"> is below </w:t>
+            </w:r>
+            <w:proofErr w:type="spellStart"/>
+            <w:r>
+              <w:t>Max_Torque_Frequency</w:t>
+            </w:r>
+            <w:proofErr w:type="spellEnd"/>
           </w:p>
         </w:tc>
         <w:tc>
@@ -2739,8 +2796,13 @@
               <w:spacing w:line="240" w:lineRule="auto"/>
             </w:pPr>
             <w:r>
-              <w:t>50 ms</w:t>
-            </w:r>
+              <w:t xml:space="preserve">50 </w:t>
+            </w:r>
+            <w:proofErr w:type="spellStart"/>
+            <w:r>
+              <w:t>ms</w:t>
+            </w:r>
+            <w:proofErr w:type="spellEnd"/>
           </w:p>
         </w:tc>
         <w:tc>
@@ -2766,8 +2828,13 @@
               <w:spacing w:line="240" w:lineRule="auto"/>
             </w:pPr>
             <w:r>
-              <w:t>Lane Assistant functionality off</w:t>
-            </w:r>
+              <w:t xml:space="preserve">Vibration torque frequency below </w:t>
+            </w:r>
+            <w:proofErr w:type="spellStart"/>
+            <w:r>
+              <w:t>Max_Torque_Frequency</w:t>
+            </w:r>
+            <w:proofErr w:type="spellEnd"/>
           </w:p>
         </w:tc>
       </w:tr>
@@ -3039,7 +3106,21 @@
               <w:spacing w:line="240" w:lineRule="auto"/>
             </w:pPr>
             <w:r>
-              <w:t>Verify that system turns off if LKA ever exceeds Max_Torque_Amplitude.</w:t>
+              <w:t>Ver</w:t>
+            </w:r>
+            <w:r>
+              <w:t>ify that system turns off if LDW</w:t>
+            </w:r>
+            <w:r>
+              <w:t xml:space="preserve"> ever exceeds </w:t>
+            </w:r>
+            <w:proofErr w:type="spellStart"/>
+            <w:r>
+              <w:t>Max_Torque_Amplitude</w:t>
+            </w:r>
+            <w:proofErr w:type="spellEnd"/>
+            <w:r>
+              <w:t>.</w:t>
             </w:r>
           </w:p>
         </w:tc>
@@ -3151,7 +3232,21 @@
               <w:spacing w:line="240" w:lineRule="auto"/>
             </w:pPr>
             <w:r>
-              <w:t>Verify that system turns off if LKA ever exceeds Max_Torque_Frequency.</w:t>
+              <w:t>Ver</w:t>
+            </w:r>
+            <w:r>
+              <w:t>ify that system turns off if LDW</w:t>
+            </w:r>
+            <w:r>
+              <w:t xml:space="preserve"> ever exceeds </w:t>
+            </w:r>
+            <w:proofErr w:type="spellStart"/>
+            <w:r>
+              <w:t>Max_Torque_Frequency</w:t>
+            </w:r>
+            <w:proofErr w:type="spellEnd"/>
+            <w:r>
+              <w:t>.</w:t>
             </w:r>
           </w:p>
         </w:tc>
@@ -3437,7 +3532,15 @@
               <w:widowControl w:val="0"/>
             </w:pPr>
             <w:r>
-              <w:t>The lane keeping item shall ensure that the lane keeping assistance torque is applied for only Max_Duration.</w:t>
+              <w:t xml:space="preserve">The lane keeping item shall ensure that the lane keeping assistance torque is applied for only </w:t>
+            </w:r>
+            <w:proofErr w:type="spellStart"/>
+            <w:r>
+              <w:t>Max_Duration</w:t>
+            </w:r>
+            <w:proofErr w:type="spellEnd"/>
+            <w:r>
+              <w:t>.</w:t>
             </w:r>
           </w:p>
         </w:tc>
@@ -3491,8 +3594,13 @@
               <w:spacing w:line="240" w:lineRule="auto"/>
             </w:pPr>
             <w:r>
-              <w:t>500 ms</w:t>
-            </w:r>
+              <w:t xml:space="preserve">500 </w:t>
+            </w:r>
+            <w:proofErr w:type="spellStart"/>
+            <w:r>
+              <w:t>ms</w:t>
+            </w:r>
+            <w:proofErr w:type="spellEnd"/>
           </w:p>
         </w:tc>
         <w:tc>
@@ -3518,7 +3626,10 @@
               <w:spacing w:line="240" w:lineRule="auto"/>
             </w:pPr>
             <w:r>
-              <w:t>Lane Assistant functionality off</w:t>
+              <w:rPr>
+                <w:color w:val="333333"/>
+              </w:rPr>
+              <w:t>LKA torque amplitude is zero.</w:t>
             </w:r>
           </w:p>
         </w:tc>
@@ -3631,7 +3742,21 @@
               <w:rPr>
                 <w:color w:val="333333"/>
               </w:rPr>
-              <w:t>The electronic power steering ECU shall ensure that lane keeping assistance torque is zero if camera sensor ECU states Lane_Not_Found is true</w:t>
+              <w:t xml:space="preserve">The electronic power steering ECU shall ensure that lane keeping assistance torque is zero if camera sensor ECU states </w:t>
+            </w:r>
+            <w:proofErr w:type="spellStart"/>
+            <w:r>
+              <w:rPr>
+                <w:color w:val="333333"/>
+              </w:rPr>
+              <w:t>Lane_Not_Found</w:t>
+            </w:r>
+            <w:proofErr w:type="spellEnd"/>
+            <w:r>
+              <w:rPr>
+                <w:color w:val="333333"/>
+              </w:rPr>
+              <w:t xml:space="preserve"> is true</w:t>
             </w:r>
           </w:p>
         </w:tc>
@@ -3695,8 +3820,16 @@
               <w:rPr>
                 <w:color w:val="333333"/>
               </w:rPr>
-              <w:t>50 ms</w:t>
-            </w:r>
+              <w:t xml:space="preserve">50 </w:t>
+            </w:r>
+            <w:proofErr w:type="spellStart"/>
+            <w:r>
+              <w:rPr>
+                <w:color w:val="333333"/>
+              </w:rPr>
+              <w:t>ms</w:t>
+            </w:r>
+            <w:proofErr w:type="spellEnd"/>
           </w:p>
         </w:tc>
         <w:tc>
@@ -3727,7 +3860,7 @@
               <w:rPr>
                 <w:color w:val="333333"/>
               </w:rPr>
-              <w:t>Lane Assistant functionality off</w:t>
+              <w:t>LKA torque amplitude is zero.</w:t>
             </w:r>
           </w:p>
         </w:tc>
@@ -3840,7 +3973,21 @@
               <w:rPr>
                 <w:color w:val="333333"/>
               </w:rPr>
-              <w:t>The camera sensor ECU shall not request torque if Laneline_Is_Yellow is stated true by camera sensor ECU.</w:t>
+              <w:t xml:space="preserve">The camera sensor ECU shall not request torque if </w:t>
+            </w:r>
+            <w:proofErr w:type="spellStart"/>
+            <w:r>
+              <w:rPr>
+                <w:color w:val="333333"/>
+              </w:rPr>
+              <w:t>Laneline_Is_Yellow</w:t>
+            </w:r>
+            <w:proofErr w:type="spellEnd"/>
+            <w:r>
+              <w:rPr>
+                <w:color w:val="333333"/>
+              </w:rPr>
+              <w:t xml:space="preserve"> is stated true by camera sensor ECU.</w:t>
             </w:r>
           </w:p>
         </w:tc>
@@ -3904,8 +4051,16 @@
               <w:rPr>
                 <w:color w:val="333333"/>
               </w:rPr>
-              <w:t>25 ms</w:t>
-            </w:r>
+              <w:t xml:space="preserve">25 </w:t>
+            </w:r>
+            <w:proofErr w:type="spellStart"/>
+            <w:r>
+              <w:rPr>
+                <w:color w:val="333333"/>
+              </w:rPr>
+              <w:t>ms</w:t>
+            </w:r>
+            <w:proofErr w:type="spellEnd"/>
           </w:p>
         </w:tc>
         <w:tc>
@@ -3936,8 +4091,10 @@
               <w:rPr>
                 <w:color w:val="333333"/>
               </w:rPr>
-              <w:t>Lane Assistant functionality off</w:t>
-            </w:r>
+              <w:t>LKA torque amplitude is zero.</w:t>
+            </w:r>
+            <w:bookmarkStart w:id="17" w:name="_GoBack"/>
+            <w:bookmarkEnd w:id="17"/>
           </w:p>
         </w:tc>
       </w:tr>
@@ -4183,7 +4340,15 @@
               <w:spacing w:after="0"/>
             </w:pPr>
             <w:r>
-              <w:t>Test and validate that the Max_Duration chosen really dissuades drivers from taking their hands off the wheel.</w:t>
+              <w:t xml:space="preserve">Test and validate that the </w:t>
+            </w:r>
+            <w:proofErr w:type="spellStart"/>
+            <w:r>
+              <w:t>Max_Duration</w:t>
+            </w:r>
+            <w:proofErr w:type="spellEnd"/>
+            <w:r>
+              <w:t xml:space="preserve"> chosen really dissuades drivers from taking their hands off the wheel.</w:t>
             </w:r>
           </w:p>
           <w:p>
@@ -4331,7 +4496,21 @@
               <w:rPr>
                 <w:color w:val="333333"/>
               </w:rPr>
-              <w:t>Test and validate that   Lane_Not_Found is stated correctly if lane lines cannot be detected.</w:t>
+              <w:t xml:space="preserve">Test and validate that   </w:t>
+            </w:r>
+            <w:proofErr w:type="spellStart"/>
+            <w:r>
+              <w:rPr>
+                <w:color w:val="333333"/>
+              </w:rPr>
+              <w:t>Lane_Not_Found</w:t>
+            </w:r>
+            <w:proofErr w:type="spellEnd"/>
+            <w:r>
+              <w:rPr>
+                <w:color w:val="333333"/>
+              </w:rPr>
+              <w:t xml:space="preserve"> is stated correctly if lane lines cannot be detected.</w:t>
             </w:r>
           </w:p>
         </w:tc>
@@ -4363,7 +4542,21 @@
               <w:rPr>
                 <w:color w:val="333333"/>
               </w:rPr>
-              <w:t>Verify that system turns off if Lane_Not_Found is true.</w:t>
+              <w:t xml:space="preserve">Verify that system turns off if </w:t>
+            </w:r>
+            <w:proofErr w:type="spellStart"/>
+            <w:r>
+              <w:rPr>
+                <w:color w:val="333333"/>
+              </w:rPr>
+              <w:t>Lane_Not_Found</w:t>
+            </w:r>
+            <w:proofErr w:type="spellEnd"/>
+            <w:r>
+              <w:rPr>
+                <w:color w:val="333333"/>
+              </w:rPr>
+              <w:t xml:space="preserve"> is true.</w:t>
             </w:r>
           </w:p>
         </w:tc>
@@ -4477,7 +4670,35 @@
               <w:rPr>
                 <w:color w:val="333333"/>
               </w:rPr>
-              <w:t>Test and validate that   Laneline_Is_Yellow is stated correctly, if lanelines turn yellow.</w:t>
+              <w:t xml:space="preserve">Test and validate that   </w:t>
+            </w:r>
+            <w:proofErr w:type="spellStart"/>
+            <w:r>
+              <w:rPr>
+                <w:color w:val="333333"/>
+              </w:rPr>
+              <w:t>Laneline_Is_Yellow</w:t>
+            </w:r>
+            <w:proofErr w:type="spellEnd"/>
+            <w:r>
+              <w:rPr>
+                <w:color w:val="333333"/>
+              </w:rPr>
+              <w:t xml:space="preserve"> is stated correctly, if </w:t>
+            </w:r>
+            <w:proofErr w:type="spellStart"/>
+            <w:r>
+              <w:rPr>
+                <w:color w:val="333333"/>
+              </w:rPr>
+              <w:t>lanelines</w:t>
+            </w:r>
+            <w:proofErr w:type="spellEnd"/>
+            <w:r>
+              <w:rPr>
+                <w:color w:val="333333"/>
+              </w:rPr>
+              <w:t xml:space="preserve"> turn yellow.</w:t>
             </w:r>
           </w:p>
         </w:tc>
@@ -4509,7 +4730,21 @@
               <w:rPr>
                 <w:color w:val="333333"/>
               </w:rPr>
-              <w:t>Verify that system turns off if Laneline_Is_Yellow is true.</w:t>
+              <w:t xml:space="preserve">Verify that system turns off if </w:t>
+            </w:r>
+            <w:proofErr w:type="spellStart"/>
+            <w:r>
+              <w:rPr>
+                <w:color w:val="333333"/>
+              </w:rPr>
+              <w:t>Laneline_Is_Yellow</w:t>
+            </w:r>
+            <w:proofErr w:type="spellEnd"/>
+            <w:r>
+              <w:rPr>
+                <w:color w:val="333333"/>
+              </w:rPr>
+              <w:t xml:space="preserve"> is true.</w:t>
             </w:r>
           </w:p>
         </w:tc>
@@ -4827,8 +5062,13 @@
               <w:t>amplitude</w:t>
             </w:r>
             <w:r>
-              <w:t xml:space="preserve"> is below Max_Torque_Amplitude</w:t>
-            </w:r>
+              <w:t xml:space="preserve"> is below </w:t>
+            </w:r>
+            <w:proofErr w:type="spellStart"/>
+            <w:r>
+              <w:t>Max_Torque_Amplitude</w:t>
+            </w:r>
+            <w:proofErr w:type="spellEnd"/>
           </w:p>
         </w:tc>
         <w:tc>
@@ -5009,8 +5249,13 @@
               <w:t>frequency</w:t>
             </w:r>
             <w:r>
-              <w:t xml:space="preserve"> is below Max_Torque_Frequency</w:t>
-            </w:r>
+              <w:t xml:space="preserve"> is below </w:t>
+            </w:r>
+            <w:proofErr w:type="spellStart"/>
+            <w:r>
+              <w:t>Max_Torque_Frequency</w:t>
+            </w:r>
+            <w:proofErr w:type="spellEnd"/>
           </w:p>
         </w:tc>
         <w:tc>
@@ -5187,7 +5432,15 @@
             </w:r>
             <w:r>
               <w:lastRenderedPageBreak/>
-              <w:t>keeping assistance torque is applied for only Max_Duration.</w:t>
+              <w:t xml:space="preserve">keeping assistance torque is applied for only </w:t>
+            </w:r>
+            <w:proofErr w:type="spellStart"/>
+            <w:r>
+              <w:t>Max_Duration</w:t>
+            </w:r>
+            <w:proofErr w:type="spellEnd"/>
+            <w:r>
+              <w:t>.</w:t>
             </w:r>
           </w:p>
         </w:tc>
@@ -5309,6 +5562,7 @@
               <w:rPr>
                 <w:color w:val="333333"/>
               </w:rPr>
+              <w:lastRenderedPageBreak/>
               <w:t>Functional</w:t>
             </w:r>
           </w:p>
@@ -5388,7 +5642,21 @@
               <w:rPr>
                 <w:color w:val="333333"/>
               </w:rPr>
-              <w:t>The electronic power steering ECU shall ensure that lane keeping assistance torque is zero if camera sensor ECU states Lane_Not_Found  is true</w:t>
+              <w:t xml:space="preserve">The electronic power steering ECU shall ensure that lane keeping assistance torque is zero if camera sensor ECU states </w:t>
+            </w:r>
+            <w:proofErr w:type="spellStart"/>
+            <w:r>
+              <w:rPr>
+                <w:color w:val="333333"/>
+              </w:rPr>
+              <w:t>Lane_Not_Found</w:t>
+            </w:r>
+            <w:proofErr w:type="spellEnd"/>
+            <w:r>
+              <w:rPr>
+                <w:color w:val="333333"/>
+              </w:rPr>
+              <w:t xml:space="preserve">  is true</w:t>
             </w:r>
           </w:p>
         </w:tc>
@@ -5587,7 +5855,21 @@
               <w:rPr>
                 <w:color w:val="333333"/>
               </w:rPr>
-              <w:t>The electronic power steering ECU shall ensure that lane keeping assistance torque is zero if camera sensor ECU states Laneline_Is_Yellow is true</w:t>
+              <w:t xml:space="preserve">The electronic power steering ECU shall ensure that lane keeping assistance torque is zero if camera sensor ECU states </w:t>
+            </w:r>
+            <w:proofErr w:type="spellStart"/>
+            <w:r>
+              <w:rPr>
+                <w:color w:val="333333"/>
+              </w:rPr>
+              <w:t>Laneline_Is_Yellow</w:t>
+            </w:r>
+            <w:proofErr w:type="spellEnd"/>
+            <w:r>
+              <w:rPr>
+                <w:color w:val="333333"/>
+              </w:rPr>
+              <w:t xml:space="preserve"> is true</w:t>
             </w:r>
           </w:p>
         </w:tc>
@@ -6628,8 +6910,8 @@
 </file>
 
 <file path=word/numbering.xml><?xml version="1.0" encoding="utf-8"?>
-<w:numbering xmlns:wpc="http://schemas.microsoft.com/office/word/2010/wordprocessingCanvas" xmlns:cx="http://schemas.microsoft.com/office/drawing/2014/chartex" xmlns:cx1="http://schemas.microsoft.com/office/drawing/2015/9/8/chartex" xmlns:mc="http://schemas.openxmlformats.org/markup-compatibility/2006" xmlns:o="urn:schemas-microsoft-com:office:office" xmlns:r="http://schemas.openxmlformats.org/officeDocument/2006/relationships" xmlns:m="http://schemas.openxmlformats.org/officeDocument/2006/math" xmlns:v="urn:schemas-microsoft-com:vml" xmlns:wp14="http://schemas.microsoft.com/office/word/2010/wordprocessingDrawing" xmlns:wp="http://schemas.openxmlformats.org/drawingml/2006/wordprocessingDrawing" xmlns:w10="urn:schemas-microsoft-com:office:word" xmlns:w="http://schemas.openxmlformats.org/wordprocessingml/2006/main" xmlns:w14="http://schemas.microsoft.com/office/word/2010/wordml" xmlns:w15="http://schemas.microsoft.com/office/word/2012/wordml" xmlns:w16se="http://schemas.microsoft.com/office/word/2015/wordml/symex" xmlns:wpg="http://schemas.microsoft.com/office/word/2010/wordprocessingGroup" xmlns:wpi="http://schemas.microsoft.com/office/word/2010/wordprocessingInk" xmlns:wne="http://schemas.microsoft.com/office/word/2006/wordml" xmlns:wps="http://schemas.microsoft.com/office/word/2010/wordprocessingShape" mc:Ignorable="w14 w15 w16se wp14">
-  <w:abstractNum w:abstractNumId="0" w15:restartNumberingAfterBreak="0">
+<w:numbering xmlns:wpc="http://schemas.microsoft.com/office/word/2010/wordprocessingCanvas" xmlns:mc="http://schemas.openxmlformats.org/markup-compatibility/2006" xmlns:o="urn:schemas-microsoft-com:office:office" xmlns:r="http://schemas.openxmlformats.org/officeDocument/2006/relationships" xmlns:m="http://schemas.openxmlformats.org/officeDocument/2006/math" xmlns:v="urn:schemas-microsoft-com:vml" xmlns:wp14="http://schemas.microsoft.com/office/word/2010/wordprocessingDrawing" xmlns:wp="http://schemas.openxmlformats.org/drawingml/2006/wordprocessingDrawing" xmlns:w10="urn:schemas-microsoft-com:office:word" xmlns:w="http://schemas.openxmlformats.org/wordprocessingml/2006/main" xmlns:w14="http://schemas.microsoft.com/office/word/2010/wordml" xmlns:w15="http://schemas.microsoft.com/office/word/2012/wordml" xmlns:wpg="http://schemas.microsoft.com/office/word/2010/wordprocessingGroup" xmlns:wpi="http://schemas.microsoft.com/office/word/2010/wordprocessingInk" xmlns:wne="http://schemas.microsoft.com/office/word/2006/wordml" xmlns:wps="http://schemas.microsoft.com/office/word/2010/wordprocessingShape" mc:Ignorable="w14 w15 wp14">
+  <w:abstractNum w:abstractNumId="0">
     <w:nsid w:val="6C4E4A35"/>
     <w:multiLevelType w:val="multilevel"/>
     <w:tmpl w:val="44FCFB7A"/>
@@ -6749,7 +7031,7 @@
 </file>
 
 <file path=word/styles.xml><?xml version="1.0" encoding="utf-8"?>
-<w:styles xmlns:mc="http://schemas.openxmlformats.org/markup-compatibility/2006" xmlns:r="http://schemas.openxmlformats.org/officeDocument/2006/relationships" xmlns:w="http://schemas.openxmlformats.org/wordprocessingml/2006/main" xmlns:w14="http://schemas.microsoft.com/office/word/2010/wordml" xmlns:w15="http://schemas.microsoft.com/office/word/2012/wordml" xmlns:w16se="http://schemas.microsoft.com/office/word/2015/wordml/symex" mc:Ignorable="w14 w15 w16se">
+<w:styles xmlns:mc="http://schemas.openxmlformats.org/markup-compatibility/2006" xmlns:r="http://schemas.openxmlformats.org/officeDocument/2006/relationships" xmlns:w="http://schemas.openxmlformats.org/wordprocessingml/2006/main" xmlns:w14="http://schemas.microsoft.com/office/word/2010/wordml" xmlns:w15="http://schemas.microsoft.com/office/word/2012/wordml" mc:Ignorable="w14 w15">
   <w:docDefaults>
     <w:rPrDefault>
       <w:rPr>
@@ -7317,8 +7599,11 @@
     <w:tblPr>
       <w:tblStyleRowBandSize w:val="1"/>
       <w:tblStyleColBandSize w:val="1"/>
+      <w:tblInd w:w="0" w:type="dxa"/>
       <w:tblCellMar>
+        <w:top w:w="0" w:type="dxa"/>
         <w:left w:w="115" w:type="dxa"/>
+        <w:bottom w:w="0" w:type="dxa"/>
         <w:right w:w="115" w:type="dxa"/>
       </w:tblCellMar>
     </w:tblPr>
@@ -7347,6 +7632,13 @@
     <w:tblPr>
       <w:tblStyleRowBandSize w:val="1"/>
       <w:tblStyleColBandSize w:val="1"/>
+      <w:tblInd w:w="0" w:type="dxa"/>
+      <w:tblCellMar>
+        <w:top w:w="0" w:type="dxa"/>
+        <w:left w:w="108" w:type="dxa"/>
+        <w:bottom w:w="0" w:type="dxa"/>
+        <w:right w:w="108" w:type="dxa"/>
+      </w:tblCellMar>
     </w:tblPr>
   </w:style>
   <w:style w:type="table" w:customStyle="1" w:styleId="a1">
@@ -7354,6 +7646,13 @@
     <w:tblPr>
       <w:tblStyleRowBandSize w:val="1"/>
       <w:tblStyleColBandSize w:val="1"/>
+      <w:tblInd w:w="0" w:type="dxa"/>
+      <w:tblCellMar>
+        <w:top w:w="0" w:type="dxa"/>
+        <w:left w:w="108" w:type="dxa"/>
+        <w:bottom w:w="0" w:type="dxa"/>
+        <w:right w:w="108" w:type="dxa"/>
+      </w:tblCellMar>
     </w:tblPr>
   </w:style>
   <w:style w:type="table" w:customStyle="1" w:styleId="a2">
@@ -7361,6 +7660,13 @@
     <w:tblPr>
       <w:tblStyleRowBandSize w:val="1"/>
       <w:tblStyleColBandSize w:val="1"/>
+      <w:tblInd w:w="0" w:type="dxa"/>
+      <w:tblCellMar>
+        <w:top w:w="0" w:type="dxa"/>
+        <w:left w:w="108" w:type="dxa"/>
+        <w:bottom w:w="0" w:type="dxa"/>
+        <w:right w:w="108" w:type="dxa"/>
+      </w:tblCellMar>
     </w:tblPr>
   </w:style>
   <w:style w:type="table" w:customStyle="1" w:styleId="a3">
@@ -7368,6 +7674,13 @@
     <w:tblPr>
       <w:tblStyleRowBandSize w:val="1"/>
       <w:tblStyleColBandSize w:val="1"/>
+      <w:tblInd w:w="0" w:type="dxa"/>
+      <w:tblCellMar>
+        <w:top w:w="0" w:type="dxa"/>
+        <w:left w:w="108" w:type="dxa"/>
+        <w:bottom w:w="0" w:type="dxa"/>
+        <w:right w:w="108" w:type="dxa"/>
+      </w:tblCellMar>
     </w:tblPr>
   </w:style>
   <w:style w:type="table" w:customStyle="1" w:styleId="a4">
@@ -7375,6 +7688,13 @@
     <w:tblPr>
       <w:tblStyleRowBandSize w:val="1"/>
       <w:tblStyleColBandSize w:val="1"/>
+      <w:tblInd w:w="0" w:type="dxa"/>
+      <w:tblCellMar>
+        <w:top w:w="0" w:type="dxa"/>
+        <w:left w:w="108" w:type="dxa"/>
+        <w:bottom w:w="0" w:type="dxa"/>
+        <w:right w:w="108" w:type="dxa"/>
+      </w:tblCellMar>
     </w:tblPr>
   </w:style>
   <w:style w:type="table" w:customStyle="1" w:styleId="a5">
@@ -7382,6 +7702,13 @@
     <w:tblPr>
       <w:tblStyleRowBandSize w:val="1"/>
       <w:tblStyleColBandSize w:val="1"/>
+      <w:tblInd w:w="0" w:type="dxa"/>
+      <w:tblCellMar>
+        <w:top w:w="0" w:type="dxa"/>
+        <w:left w:w="108" w:type="dxa"/>
+        <w:bottom w:w="0" w:type="dxa"/>
+        <w:right w:w="108" w:type="dxa"/>
+      </w:tblCellMar>
     </w:tblPr>
   </w:style>
   <w:style w:type="table" w:customStyle="1" w:styleId="a6">
@@ -7389,6 +7716,13 @@
     <w:tblPr>
       <w:tblStyleRowBandSize w:val="1"/>
       <w:tblStyleColBandSize w:val="1"/>
+      <w:tblInd w:w="0" w:type="dxa"/>
+      <w:tblCellMar>
+        <w:top w:w="0" w:type="dxa"/>
+        <w:left w:w="108" w:type="dxa"/>
+        <w:bottom w:w="0" w:type="dxa"/>
+        <w:right w:w="108" w:type="dxa"/>
+      </w:tblCellMar>
     </w:tblPr>
   </w:style>
   <w:style w:type="table" w:customStyle="1" w:styleId="a7">
@@ -7396,6 +7730,13 @@
     <w:tblPr>
       <w:tblStyleRowBandSize w:val="1"/>
       <w:tblStyleColBandSize w:val="1"/>
+      <w:tblInd w:w="0" w:type="dxa"/>
+      <w:tblCellMar>
+        <w:top w:w="0" w:type="dxa"/>
+        <w:left w:w="108" w:type="dxa"/>
+        <w:bottom w:w="0" w:type="dxa"/>
+        <w:right w:w="108" w:type="dxa"/>
+      </w:tblCellMar>
     </w:tblPr>
   </w:style>
   <w:style w:type="table" w:customStyle="1" w:styleId="a8">
@@ -7403,6 +7744,13 @@
     <w:tblPr>
       <w:tblStyleRowBandSize w:val="1"/>
       <w:tblStyleColBandSize w:val="1"/>
+      <w:tblInd w:w="0" w:type="dxa"/>
+      <w:tblCellMar>
+        <w:top w:w="0" w:type="dxa"/>
+        <w:left w:w="108" w:type="dxa"/>
+        <w:bottom w:w="0" w:type="dxa"/>
+        <w:right w:w="108" w:type="dxa"/>
+      </w:tblCellMar>
     </w:tblPr>
   </w:style>
   <w:style w:type="paragraph" w:customStyle="1" w:styleId="Standard">

</xml_diff>